<commit_message>
consistent naming, change F-stat direction, remove simulation in visualize code
</commit_message>
<xml_diff>
--- a/R Resources/week8.docx
+++ b/R Resources/week8.docx
@@ -72,6 +72,7 @@
                 <w:rFonts w:ascii="Courier New" w:hAnsi="Courier New" w:cs="Courier New"/>
               </w:rPr>
             </w:pPr>
+            <w:proofErr w:type="spellStart"/>
             <w:r>
               <w:rPr>
                 <w:rFonts w:ascii="Courier New" w:hAnsi="Courier New" w:cs="Courier New"/>
@@ -86,6 +87,7 @@
               </w:rPr>
               <w:t>_dist</w:t>
             </w:r>
+            <w:proofErr w:type="spellEnd"/>
             <w:r>
               <w:rPr>
                 <w:rFonts w:ascii="Courier New" w:hAnsi="Courier New" w:cs="Courier New"/>
@@ -131,7 +133,21 @@
               <w:rPr>
                 <w:rFonts w:ascii="Courier New" w:hAnsi="Courier New" w:cs="Courier New"/>
               </w:rPr>
-              <w:t xml:space="preserve">  specify(response = </w:t>
+              <w:t xml:space="preserve">  </w:t>
+            </w:r>
+            <w:proofErr w:type="gramStart"/>
+            <w:r>
+              <w:rPr>
+                <w:rFonts w:ascii="Courier New" w:hAnsi="Courier New" w:cs="Courier New"/>
+              </w:rPr>
+              <w:t>specify(</w:t>
+            </w:r>
+            <w:proofErr w:type="gramEnd"/>
+            <w:r>
+              <w:rPr>
+                <w:rFonts w:ascii="Courier New" w:hAnsi="Courier New" w:cs="Courier New"/>
+              </w:rPr>
+              <w:t xml:space="preserve">response = </w:t>
             </w:r>
             <w:r>
               <w:rPr>
@@ -232,20 +248,48 @@
               <w:rPr>
                 <w:rFonts w:ascii="Courier New" w:hAnsi="Courier New" w:cs="Courier New"/>
               </w:rPr>
-              <w:t xml:space="preserve">  hypothesize(null = “independence”) %&gt;%</w:t>
-            </w:r>
-          </w:p>
-          <w:p>
-            <w:pPr>
-              <w:rPr>
-                <w:rFonts w:ascii="Courier New" w:hAnsi="Courier New" w:cs="Courier New"/>
-              </w:rPr>
-            </w:pPr>
-            <w:r>
-              <w:rPr>
-                <w:rFonts w:ascii="Courier New" w:hAnsi="Courier New" w:cs="Courier New"/>
-              </w:rPr>
-              <w:t xml:space="preserve">  generate(reps = </w:t>
+              <w:t xml:space="preserve">  </w:t>
+            </w:r>
+            <w:proofErr w:type="gramStart"/>
+            <w:r>
+              <w:rPr>
+                <w:rFonts w:ascii="Courier New" w:hAnsi="Courier New" w:cs="Courier New"/>
+              </w:rPr>
+              <w:t>hypothesize(</w:t>
+            </w:r>
+            <w:proofErr w:type="gramEnd"/>
+            <w:r>
+              <w:rPr>
+                <w:rFonts w:ascii="Courier New" w:hAnsi="Courier New" w:cs="Courier New"/>
+              </w:rPr>
+              <w:t>null = “independence”) %&gt;%</w:t>
+            </w:r>
+          </w:p>
+          <w:p>
+            <w:pPr>
+              <w:rPr>
+                <w:rFonts w:ascii="Courier New" w:hAnsi="Courier New" w:cs="Courier New"/>
+              </w:rPr>
+            </w:pPr>
+            <w:r>
+              <w:rPr>
+                <w:rFonts w:ascii="Courier New" w:hAnsi="Courier New" w:cs="Courier New"/>
+              </w:rPr>
+              <w:t xml:space="preserve">  </w:t>
+            </w:r>
+            <w:proofErr w:type="gramStart"/>
+            <w:r>
+              <w:rPr>
+                <w:rFonts w:ascii="Courier New" w:hAnsi="Courier New" w:cs="Courier New"/>
+              </w:rPr>
+              <w:t>generate(</w:t>
+            </w:r>
+            <w:proofErr w:type="gramEnd"/>
+            <w:r>
+              <w:rPr>
+                <w:rFonts w:ascii="Courier New" w:hAnsi="Courier New" w:cs="Courier New"/>
+              </w:rPr>
+              <w:t xml:space="preserve">reps = </w:t>
             </w:r>
             <w:r>
               <w:rPr>
@@ -282,7 +326,21 @@
               <w:rPr>
                 <w:rFonts w:ascii="Courier New" w:hAnsi="Courier New" w:cs="Courier New"/>
               </w:rPr>
-              <w:t xml:space="preserve">  calculate(stat = "</w:t>
+              <w:t xml:space="preserve">  </w:t>
+            </w:r>
+            <w:proofErr w:type="gramStart"/>
+            <w:r>
+              <w:rPr>
+                <w:rFonts w:ascii="Courier New" w:hAnsi="Courier New" w:cs="Courier New"/>
+              </w:rPr>
+              <w:t>calculate(</w:t>
+            </w:r>
+            <w:proofErr w:type="gramEnd"/>
+            <w:r>
+              <w:rPr>
+                <w:rFonts w:ascii="Courier New" w:hAnsi="Courier New" w:cs="Courier New"/>
+              </w:rPr>
+              <w:t>stat = "</w:t>
             </w:r>
             <w:r>
               <w:rPr>
@@ -430,34 +488,21 @@
               </w:rPr>
               <w:t>visualize(</w:t>
             </w:r>
-            <w:r>
-              <w:rPr>
-                <w:rFonts w:ascii="Courier New" w:hAnsi="Courier New" w:cs="Courier New"/>
-                <w:color w:val="000000" w:themeColor="text1"/>
-              </w:rPr>
-              <w:t xml:space="preserve">null_distribution, </w:t>
-            </w:r>
-            <w:r>
-              <w:rPr>
-                <w:rFonts w:ascii="Courier New" w:hAnsi="Courier New" w:cs="Courier New"/>
-                <w:color w:val="000000" w:themeColor="text1"/>
-              </w:rPr>
-              <w:t xml:space="preserve"> </w:t>
-            </w:r>
-          </w:p>
-          <w:p>
-            <w:pPr>
-              <w:rPr>
-                <w:rFonts w:ascii="Courier New" w:hAnsi="Courier New" w:cs="Courier New"/>
-                <w:color w:val="000000" w:themeColor="text1"/>
-              </w:rPr>
-            </w:pPr>
-            <w:r>
-              <w:rPr>
-                <w:rFonts w:ascii="Courier New" w:hAnsi="Courier New" w:cs="Courier New"/>
-                <w:color w:val="000000" w:themeColor="text1"/>
-              </w:rPr>
-              <w:t xml:space="preserve">          method = “simulation”)</w:t>
+            <w:proofErr w:type="spellStart"/>
+            <w:r>
+              <w:rPr>
+                <w:rFonts w:ascii="Courier New" w:hAnsi="Courier New" w:cs="Courier New"/>
+                <w:color w:val="000000" w:themeColor="text1"/>
+              </w:rPr>
+              <w:t>null_distribution</w:t>
+            </w:r>
+            <w:proofErr w:type="spellEnd"/>
+            <w:r>
+              <w:rPr>
+                <w:rFonts w:ascii="Courier New" w:hAnsi="Courier New" w:cs="Courier New"/>
+                <w:color w:val="000000" w:themeColor="text1"/>
+              </w:rPr>
+              <w:t>)</w:t>
             </w:r>
           </w:p>
           <w:p>
@@ -484,11 +529,19 @@
             <w:r>
               <w:t xml:space="preserve"> add axis labels to this plot! All you need to do is connect the </w:t>
             </w:r>
-            <w:r>
-              <w:rPr>
-                <w:rFonts w:ascii="Courier New" w:hAnsi="Courier New" w:cs="Courier New"/>
-              </w:rPr>
-              <w:t>visualize()</w:t>
+            <w:proofErr w:type="gramStart"/>
+            <w:r>
+              <w:rPr>
+                <w:rFonts w:ascii="Courier New" w:hAnsi="Courier New" w:cs="Courier New"/>
+              </w:rPr>
+              <w:t>visualize(</w:t>
+            </w:r>
+            <w:proofErr w:type="gramEnd"/>
+            <w:r>
+              <w:rPr>
+                <w:rFonts w:ascii="Courier New" w:hAnsi="Courier New" w:cs="Courier New"/>
+              </w:rPr>
+              <w:t>)</w:t>
             </w:r>
             <w:r>
               <w:t xml:space="preserve"> step to </w:t>
@@ -590,37 +643,133 @@
                 <w:rFonts w:ascii="Courier New" w:hAnsi="Courier New" w:cs="Courier New"/>
                 <w:color w:val="000000" w:themeColor="text1"/>
               </w:rPr>
-              <w:t xml:space="preserve">visualize(null_distribution,  </w:t>
-            </w:r>
-          </w:p>
-          <w:p>
-            <w:pPr>
-              <w:rPr>
-                <w:rFonts w:ascii="Courier New" w:hAnsi="Courier New" w:cs="Courier New"/>
-                <w:color w:val="000000" w:themeColor="text1"/>
-              </w:rPr>
-            </w:pPr>
-            <w:r>
-              <w:rPr>
-                <w:rFonts w:ascii="Courier New" w:hAnsi="Courier New" w:cs="Courier New"/>
-                <w:color w:val="000000" w:themeColor="text1"/>
-              </w:rPr>
-              <w:t xml:space="preserve">          method = “simulation”)+ </w:t>
-            </w:r>
-          </w:p>
-          <w:p>
-            <w:pPr>
-              <w:rPr>
-                <w:rFonts w:ascii="Courier New" w:hAnsi="Courier New" w:cs="Courier New"/>
-                <w:color w:val="000000" w:themeColor="text1"/>
-              </w:rPr>
-            </w:pPr>
-            <w:r>
-              <w:rPr>
-                <w:rFonts w:ascii="Courier New" w:hAnsi="Courier New" w:cs="Courier New"/>
-                <w:color w:val="000000" w:themeColor="text1"/>
-              </w:rPr>
-              <w:t>shade_p_value(obs_stat = obs_slope, direction = “two-sided”)</w:t>
+              <w:t>visualize(</w:t>
+            </w:r>
+            <w:proofErr w:type="spellStart"/>
+            <w:r>
+              <w:rPr>
+                <w:rFonts w:ascii="Courier New" w:hAnsi="Courier New" w:cs="Courier New"/>
+                <w:color w:val="000000" w:themeColor="text1"/>
+              </w:rPr>
+              <w:t>null_</w:t>
+            </w:r>
+            <w:proofErr w:type="gramStart"/>
+            <w:r>
+              <w:rPr>
+                <w:rFonts w:ascii="Courier New" w:hAnsi="Courier New" w:cs="Courier New"/>
+                <w:color w:val="000000" w:themeColor="text1"/>
+              </w:rPr>
+              <w:t>distribution</w:t>
+            </w:r>
+            <w:proofErr w:type="spellEnd"/>
+            <w:r>
+              <w:rPr>
+                <w:rFonts w:ascii="Courier New" w:hAnsi="Courier New" w:cs="Courier New"/>
+                <w:color w:val="000000" w:themeColor="text1"/>
+              </w:rPr>
+              <w:t>)+</w:t>
+            </w:r>
+            <w:proofErr w:type="gramEnd"/>
+            <w:r>
+              <w:rPr>
+                <w:rFonts w:ascii="Courier New" w:hAnsi="Courier New" w:cs="Courier New"/>
+                <w:color w:val="000000" w:themeColor="text1"/>
+              </w:rPr>
+              <w:t xml:space="preserve"> </w:t>
+            </w:r>
+          </w:p>
+          <w:p>
+            <w:pPr>
+              <w:rPr>
+                <w:rFonts w:ascii="Courier New" w:hAnsi="Courier New" w:cs="Courier New"/>
+                <w:color w:val="000000" w:themeColor="text1"/>
+              </w:rPr>
+            </w:pPr>
+            <w:r>
+              <w:rPr>
+                <w:rFonts w:ascii="Courier New" w:hAnsi="Courier New" w:cs="Courier New"/>
+                <w:color w:val="000000" w:themeColor="text1"/>
+              </w:rPr>
+              <w:t xml:space="preserve">   </w:t>
+            </w:r>
+            <w:proofErr w:type="spellStart"/>
+            <w:r>
+              <w:rPr>
+                <w:rFonts w:ascii="Courier New" w:hAnsi="Courier New" w:cs="Courier New"/>
+                <w:color w:val="000000" w:themeColor="text1"/>
+              </w:rPr>
+              <w:t>shade_p_</w:t>
+            </w:r>
+            <w:proofErr w:type="gramStart"/>
+            <w:r>
+              <w:rPr>
+                <w:rFonts w:ascii="Courier New" w:hAnsi="Courier New" w:cs="Courier New"/>
+                <w:color w:val="000000" w:themeColor="text1"/>
+              </w:rPr>
+              <w:t>value</w:t>
+            </w:r>
+            <w:proofErr w:type="spellEnd"/>
+            <w:r>
+              <w:rPr>
+                <w:rFonts w:ascii="Courier New" w:hAnsi="Courier New" w:cs="Courier New"/>
+                <w:color w:val="000000" w:themeColor="text1"/>
+              </w:rPr>
+              <w:t>(</w:t>
+            </w:r>
+            <w:proofErr w:type="spellStart"/>
+            <w:proofErr w:type="gramEnd"/>
+            <w:r>
+              <w:rPr>
+                <w:rFonts w:ascii="Courier New" w:hAnsi="Courier New" w:cs="Courier New"/>
+                <w:color w:val="000000" w:themeColor="text1"/>
+              </w:rPr>
+              <w:t>obs_stat</w:t>
+            </w:r>
+            <w:proofErr w:type="spellEnd"/>
+            <w:r>
+              <w:rPr>
+                <w:rFonts w:ascii="Courier New" w:hAnsi="Courier New" w:cs="Courier New"/>
+                <w:color w:val="000000" w:themeColor="text1"/>
+              </w:rPr>
+              <w:t xml:space="preserve"> = </w:t>
+            </w:r>
+            <w:proofErr w:type="spellStart"/>
+            <w:r>
+              <w:rPr>
+                <w:rFonts w:ascii="Courier New" w:hAnsi="Courier New" w:cs="Courier New"/>
+                <w:color w:val="000000" w:themeColor="text1"/>
+              </w:rPr>
+              <w:t>obs_slope</w:t>
+            </w:r>
+            <w:proofErr w:type="spellEnd"/>
+            <w:r>
+              <w:rPr>
+                <w:rFonts w:ascii="Courier New" w:hAnsi="Courier New" w:cs="Courier New"/>
+                <w:color w:val="000000" w:themeColor="text1"/>
+              </w:rPr>
+              <w:t xml:space="preserve">, </w:t>
+            </w:r>
+          </w:p>
+          <w:p>
+            <w:pPr>
+              <w:rPr>
+                <w:rFonts w:ascii="Courier New" w:hAnsi="Courier New" w:cs="Courier New"/>
+                <w:color w:val="000000" w:themeColor="text1"/>
+              </w:rPr>
+            </w:pPr>
+            <w:r>
+              <w:rPr>
+                <w:rFonts w:ascii="Courier New" w:hAnsi="Courier New" w:cs="Courier New"/>
+                <w:color w:val="000000" w:themeColor="text1"/>
+              </w:rPr>
+              <w:t xml:space="preserve">                 </w:t>
+            </w:r>
+            <w:r>
+              <w:rPr>
+                <w:rFonts w:ascii="Courier New" w:hAnsi="Courier New" w:cs="Courier New"/>
+                <w:color w:val="000000" w:themeColor="text1"/>
+              </w:rPr>
+              <w:t>direction = “two-sided”)</w:t>
             </w:r>
           </w:p>
           <w:p>
@@ -650,11 +799,19 @@
             <w:r>
               <w:t xml:space="preserve"> add axis labels to this plot! All you need to do is connect the </w:t>
             </w:r>
-            <w:r>
-              <w:rPr>
-                <w:rFonts w:ascii="Courier New" w:hAnsi="Courier New" w:cs="Courier New"/>
-              </w:rPr>
-              <w:t>visualize()</w:t>
+            <w:proofErr w:type="gramStart"/>
+            <w:r>
+              <w:rPr>
+                <w:rFonts w:ascii="Courier New" w:hAnsi="Courier New" w:cs="Courier New"/>
+              </w:rPr>
+              <w:t>visualize(</w:t>
+            </w:r>
+            <w:proofErr w:type="gramEnd"/>
+            <w:r>
+              <w:rPr>
+                <w:rFonts w:ascii="Courier New" w:hAnsi="Courier New" w:cs="Courier New"/>
+              </w:rPr>
+              <w:t>)</w:t>
             </w:r>
             <w:r>
               <w:t xml:space="preserve"> step to </w:t>
@@ -744,12 +901,10 @@
           <w:p>
             <w:pPr>
               <w:rPr>
-                <w:b/>
-                <w:bCs/>
-                <w:sz w:val="28"/>
-                <w:szCs w:val="28"/>
-              </w:rPr>
-            </w:pPr>
+                <w:rFonts w:ascii="Courier New" w:hAnsi="Courier New" w:cs="Courier New"/>
+              </w:rPr>
+            </w:pPr>
+            <w:proofErr w:type="spellStart"/>
             <w:r>
               <w:rPr>
                 <w:rFonts w:ascii="Courier New" w:hAnsi="Courier New" w:cs="Courier New"/>
@@ -760,8 +915,31 @@
               <w:rPr>
                 <w:rFonts w:ascii="Courier New" w:hAnsi="Courier New" w:cs="Courier New"/>
               </w:rPr>
-              <w:t>p_value(null_dist</w:t>
-            </w:r>
+              <w:t>p_</w:t>
+            </w:r>
+            <w:proofErr w:type="gramStart"/>
+            <w:r>
+              <w:rPr>
+                <w:rFonts w:ascii="Courier New" w:hAnsi="Courier New" w:cs="Courier New"/>
+              </w:rPr>
+              <w:t>value</w:t>
+            </w:r>
+            <w:proofErr w:type="spellEnd"/>
+            <w:r>
+              <w:rPr>
+                <w:rFonts w:ascii="Courier New" w:hAnsi="Courier New" w:cs="Courier New"/>
+              </w:rPr>
+              <w:t>(</w:t>
+            </w:r>
+            <w:proofErr w:type="spellStart"/>
+            <w:proofErr w:type="gramEnd"/>
+            <w:r>
+              <w:rPr>
+                <w:rFonts w:ascii="Courier New" w:hAnsi="Courier New" w:cs="Courier New"/>
+              </w:rPr>
+              <w:t>null_dist</w:t>
+            </w:r>
+            <w:proofErr w:type="spellEnd"/>
             <w:r>
               <w:rPr>
                 <w:rFonts w:ascii="Courier New" w:hAnsi="Courier New" w:cs="Courier New"/>
@@ -772,7 +950,70 @@
               <w:rPr>
                 <w:rFonts w:ascii="Courier New" w:hAnsi="Courier New" w:cs="Courier New"/>
               </w:rPr>
-              <w:t xml:space="preserve"> obs_stat = obs_slope, direction = “two-sided”) </w:t>
+              <w:t xml:space="preserve"> </w:t>
+            </w:r>
+          </w:p>
+          <w:p>
+            <w:pPr>
+              <w:rPr>
+                <w:rFonts w:ascii="Courier New" w:hAnsi="Courier New" w:cs="Courier New"/>
+              </w:rPr>
+            </w:pPr>
+            <w:r>
+              <w:rPr>
+                <w:rFonts w:ascii="Courier New" w:hAnsi="Courier New" w:cs="Courier New"/>
+              </w:rPr>
+              <w:t xml:space="preserve">            </w:t>
+            </w:r>
+            <w:proofErr w:type="spellStart"/>
+            <w:r>
+              <w:rPr>
+                <w:rFonts w:ascii="Courier New" w:hAnsi="Courier New" w:cs="Courier New"/>
+              </w:rPr>
+              <w:t>obs_stat</w:t>
+            </w:r>
+            <w:proofErr w:type="spellEnd"/>
+            <w:r>
+              <w:rPr>
+                <w:rFonts w:ascii="Courier New" w:hAnsi="Courier New" w:cs="Courier New"/>
+              </w:rPr>
+              <w:t xml:space="preserve"> = </w:t>
+            </w:r>
+            <w:proofErr w:type="spellStart"/>
+            <w:r>
+              <w:rPr>
+                <w:rFonts w:ascii="Courier New" w:hAnsi="Courier New" w:cs="Courier New"/>
+              </w:rPr>
+              <w:t>obs_slope</w:t>
+            </w:r>
+            <w:proofErr w:type="spellEnd"/>
+            <w:r>
+              <w:rPr>
+                <w:rFonts w:ascii="Courier New" w:hAnsi="Courier New" w:cs="Courier New"/>
+              </w:rPr>
+              <w:t xml:space="preserve">, </w:t>
+            </w:r>
+          </w:p>
+          <w:p>
+            <w:pPr>
+              <w:rPr>
+                <w:b/>
+                <w:bCs/>
+                <w:sz w:val="28"/>
+                <w:szCs w:val="28"/>
+              </w:rPr>
+            </w:pPr>
+            <w:r>
+              <w:rPr>
+                <w:rFonts w:ascii="Courier New" w:hAnsi="Courier New" w:cs="Courier New"/>
+              </w:rPr>
+              <w:t xml:space="preserve">            </w:t>
+            </w:r>
+            <w:r>
+              <w:rPr>
+                <w:rFonts w:ascii="Courier New" w:hAnsi="Courier New" w:cs="Courier New"/>
+              </w:rPr>
+              <w:t xml:space="preserve">direction = “two-sided”) </w:t>
             </w:r>
             <w:r>
               <w:rPr>

</xml_diff>